<commit_message>
Dernières modifications du rapport
</commit_message>
<xml_diff>
--- a/rapport.docx
+++ b/rapport.docx
@@ -94,14 +94,17 @@
         </w:rPr>
         <w:t xml:space="preserve">Les données exploitées sont en partie disponibles sur le site </w:t>
       </w:r>
-      <w:proofErr w:type="spellStart"/>
-      <w:r>
-        <w:rPr>
-          <w:lang w:val="fr-FR"/>
-        </w:rPr>
-        <w:t>Kaggle</w:t>
-      </w:r>
-      <w:proofErr w:type="spellEnd"/>
+      <w:hyperlink r:id="rId8" w:history="1">
+        <w:proofErr w:type="spellStart"/>
+        <w:r>
+          <w:rPr>
+            <w:rStyle w:val="Lienhypertexte"/>
+            <w:lang w:val="fr-FR"/>
+          </w:rPr>
+          <w:t>Kaggle</w:t>
+        </w:r>
+        <w:proofErr w:type="spellEnd"/>
+      </w:hyperlink>
       <w:r>
         <w:rPr>
           <w:lang w:val="fr-FR"/>
@@ -500,15 +503,32 @@
         </w:rPr>
         <w:t xml:space="preserve"> </w:t>
       </w:r>
-      <w:hyperlink r:id="rId8" w:history="1">
-        <w:r>
-          <w:rPr>
-            <w:rStyle w:val="Lienhypertexte"/>
-            <w:lang w:val="fr-FR"/>
-          </w:rPr>
-          <w:t>Hydrator</w:t>
-        </w:r>
-      </w:hyperlink>
+      <w:r>
+        <w:fldChar w:fldCharType="begin"/>
+      </w:r>
+      <w:r>
+        <w:rPr>
+          <w:lang w:val="fr-FR"/>
+        </w:rPr>
+        <w:instrText xml:space="preserve"> HYPERLINK "https://github.com/DocNow/hydrator" </w:instrText>
+      </w:r>
+      <w:r>
+        <w:fldChar w:fldCharType="separate"/>
+      </w:r>
+      <w:r>
+        <w:rPr>
+          <w:rStyle w:val="Lienhypertexte"/>
+          <w:lang w:val="fr-FR"/>
+        </w:rPr>
+        <w:t>Hydrator</w:t>
+      </w:r>
+      <w:r>
+        <w:rPr>
+          <w:rStyle w:val="Lienhypertexte"/>
+          <w:lang w:val="fr-FR"/>
+        </w:rPr>
+        <w:fldChar w:fldCharType="end"/>
+      </w:r>
       <w:r>
         <w:rPr>
           <w:lang w:val="fr-FR"/>
@@ -762,15 +782,32 @@
         </w:rPr>
         <w:t xml:space="preserve">En plus la jointure de deux sources de données, abordée dans la partie </w:t>
       </w:r>
-      <w:hyperlink w:anchor="_Présentation_des_données" w:history="1">
-        <w:r>
-          <w:rPr>
-            <w:rStyle w:val="Lienhypertexte"/>
-            <w:lang w:val="fr-FR"/>
-          </w:rPr>
-          <w:t>Présentation des données</w:t>
-        </w:r>
-      </w:hyperlink>
+      <w:r>
+        <w:fldChar w:fldCharType="begin"/>
+      </w:r>
+      <w:r>
+        <w:rPr>
+          <w:lang w:val="fr-FR"/>
+        </w:rPr>
+        <w:instrText xml:space="preserve"> HYPERLINK \l "_Présentation_des_données" </w:instrText>
+      </w:r>
+      <w:r>
+        <w:fldChar w:fldCharType="separate"/>
+      </w:r>
+      <w:r>
+        <w:rPr>
+          <w:rStyle w:val="Lienhypertexte"/>
+          <w:lang w:val="fr-FR"/>
+        </w:rPr>
+        <w:t>Présentation des données</w:t>
+      </w:r>
+      <w:r>
+        <w:rPr>
+          <w:rStyle w:val="Lienhypertexte"/>
+          <w:lang w:val="fr-FR"/>
+        </w:rPr>
+        <w:fldChar w:fldCharType="end"/>
+      </w:r>
       <w:r>
         <w:rPr>
           <w:lang w:val="fr-FR"/>
@@ -814,15 +851,32 @@
         </w:rPr>
         <w:t xml:space="preserve"> (voir </w:t>
       </w:r>
-      <w:hyperlink w:anchor="_Annexe" w:history="1">
-        <w:r>
-          <w:rPr>
-            <w:rStyle w:val="Lienhypertexte"/>
-            <w:lang w:val="fr-FR"/>
-          </w:rPr>
-          <w:t>Annexe</w:t>
-        </w:r>
-      </w:hyperlink>
+      <w:r>
+        <w:fldChar w:fldCharType="begin"/>
+      </w:r>
+      <w:r>
+        <w:rPr>
+          <w:lang w:val="fr-FR"/>
+        </w:rPr>
+        <w:instrText xml:space="preserve"> HYPERLINK \l "_Annexe" </w:instrText>
+      </w:r>
+      <w:r>
+        <w:fldChar w:fldCharType="separate"/>
+      </w:r>
+      <w:r>
+        <w:rPr>
+          <w:rStyle w:val="Lienhypertexte"/>
+          <w:lang w:val="fr-FR"/>
+        </w:rPr>
+        <w:t>Annexe</w:t>
+      </w:r>
+      <w:r>
+        <w:rPr>
+          <w:rStyle w:val="Lienhypertexte"/>
+          <w:lang w:val="fr-FR"/>
+        </w:rPr>
+        <w:fldChar w:fldCharType="end"/>
+      </w:r>
       <w:r>
         <w:rPr>
           <w:lang w:val="fr-FR"/>
@@ -887,15 +941,32 @@
         </w:rPr>
         <w:t xml:space="preserve"> des caractéristiques pouvant être déterminantes dans la classification. Pour cette partie, différents modules sont utilisés pour valoriser certains traitements de données et les résultats présentés dans la partie </w:t>
       </w:r>
-      <w:hyperlink w:anchor="_Analyse_exploratoire_avec" w:history="1">
-        <w:r>
-          <w:rPr>
-            <w:rStyle w:val="Lienhypertexte"/>
-            <w:lang w:val="fr-FR"/>
-          </w:rPr>
-          <w:t>Analyse exploratoire avec MongoDB</w:t>
-        </w:r>
-      </w:hyperlink>
+      <w:r>
+        <w:fldChar w:fldCharType="begin"/>
+      </w:r>
+      <w:r>
+        <w:rPr>
+          <w:lang w:val="fr-FR"/>
+        </w:rPr>
+        <w:instrText xml:space="preserve"> HYPERLINK \l "_Analyse_exploratoire_avec" </w:instrText>
+      </w:r>
+      <w:r>
+        <w:fldChar w:fldCharType="separate"/>
+      </w:r>
+      <w:r>
+        <w:rPr>
+          <w:rStyle w:val="Lienhypertexte"/>
+          <w:lang w:val="fr-FR"/>
+        </w:rPr>
+        <w:t>Analyse exploratoire avec MongoDB</w:t>
+      </w:r>
+      <w:r>
+        <w:rPr>
+          <w:rStyle w:val="Lienhypertexte"/>
+          <w:lang w:val="fr-FR"/>
+        </w:rPr>
+        <w:fldChar w:fldCharType="end"/>
+      </w:r>
       <w:r>
         <w:rPr>
           <w:lang w:val="fr-FR"/>
@@ -3501,9 +3572,49 @@
       <w:pPr>
         <w:ind w:firstLine="0"/>
         <w:rPr>
+          <w:lang w:val="fr-FR"/>
+        </w:rPr>
+      </w:pPr>
+      <w:r>
+        <w:rPr>
           <w:noProof/>
         </w:rPr>
-      </w:pPr>
+        <w:drawing>
+          <wp:inline distT="0" distB="0" distL="0" distR="0" wp14:anchorId="46327BFC" wp14:editId="49BB8EBA">
+            <wp:extent cx="5760720" cy="2546985"/>
+            <wp:effectExtent l="0" t="0" r="0" b="5715"/>
+            <wp:docPr id="7" name="Image 7"/>
+            <wp:cNvGraphicFramePr>
+              <a:graphicFrameLocks xmlns:a="http://schemas.openxmlformats.org/drawingml/2006/main" noChangeAspect="1"/>
+            </wp:cNvGraphicFramePr>
+            <a:graphic xmlns:a="http://schemas.openxmlformats.org/drawingml/2006/main">
+              <a:graphicData uri="http://schemas.openxmlformats.org/drawingml/2006/picture">
+                <pic:pic xmlns:pic="http://schemas.openxmlformats.org/drawingml/2006/picture">
+                  <pic:nvPicPr>
+                    <pic:cNvPr id="1" name=""/>
+                    <pic:cNvPicPr/>
+                  </pic:nvPicPr>
+                  <pic:blipFill>
+                    <a:blip r:embed="rId22"/>
+                    <a:stretch>
+                      <a:fillRect/>
+                    </a:stretch>
+                  </pic:blipFill>
+                  <pic:spPr>
+                    <a:xfrm>
+                      <a:off x="0" y="0"/>
+                      <a:ext cx="5760720" cy="2546985"/>
+                    </a:xfrm>
+                    <a:prstGeom prst="rect">
+                      <a:avLst/>
+                    </a:prstGeom>
+                  </pic:spPr>
+                </pic:pic>
+              </a:graphicData>
+            </a:graphic>
+          </wp:inline>
+        </w:drawing>
+      </w:r>
       <w:r>
         <w:rPr>
           <w:noProof/>
@@ -3963,62 +4074,6 @@
           </mc:Fallback>
         </mc:AlternateContent>
       </w:r>
-    </w:p>
-    <w:p>
-      <w:pPr>
-        <w:ind w:firstLine="0"/>
-        <w:rPr>
-          <w:noProof/>
-        </w:rPr>
-      </w:pPr>
-    </w:p>
-    <w:p>
-      <w:pPr>
-        <w:ind w:firstLine="0"/>
-        <w:rPr>
-          <w:noProof/>
-        </w:rPr>
-      </w:pPr>
-    </w:p>
-    <w:p>
-      <w:pPr>
-        <w:ind w:firstLine="0"/>
-        <w:rPr>
-          <w:noProof/>
-        </w:rPr>
-      </w:pPr>
-    </w:p>
-    <w:p>
-      <w:pPr>
-        <w:ind w:firstLine="0"/>
-        <w:rPr>
-          <w:noProof/>
-        </w:rPr>
-      </w:pPr>
-    </w:p>
-    <w:p>
-      <w:pPr>
-        <w:ind w:firstLine="0"/>
-        <w:rPr>
-          <w:noProof/>
-        </w:rPr>
-      </w:pPr>
-    </w:p>
-    <w:p>
-      <w:pPr>
-        <w:ind w:firstLine="0"/>
-        <w:rPr>
-          <w:noProof/>
-        </w:rPr>
-      </w:pPr>
-    </w:p>
-    <w:p>
-      <w:pPr>
-        <w:ind w:firstLine="0"/>
-        <w:rPr>
-          <w:lang w:val="fr-FR"/>
-        </w:rPr>
-      </w:pPr>
     </w:p>
     <w:p>
       <w:pPr>

</xml_diff>

<commit_message>
Correction du sous-titre partie 2
</commit_message>
<xml_diff>
--- a/rapport.docx
+++ b/rapport.docx
@@ -503,32 +503,15 @@
         </w:rPr>
         <w:t xml:space="preserve"> </w:t>
       </w:r>
-      <w:r>
-        <w:fldChar w:fldCharType="begin"/>
-      </w:r>
-      <w:r>
-        <w:rPr>
-          <w:lang w:val="fr-FR"/>
-        </w:rPr>
-        <w:instrText xml:space="preserve"> HYPERLINK "https://github.com/DocNow/hydrator" </w:instrText>
-      </w:r>
-      <w:r>
-        <w:fldChar w:fldCharType="separate"/>
-      </w:r>
-      <w:r>
-        <w:rPr>
-          <w:rStyle w:val="Lienhypertexte"/>
-          <w:lang w:val="fr-FR"/>
-        </w:rPr>
-        <w:t>Hydrator</w:t>
-      </w:r>
-      <w:r>
-        <w:rPr>
-          <w:rStyle w:val="Lienhypertexte"/>
-          <w:lang w:val="fr-FR"/>
-        </w:rPr>
-        <w:fldChar w:fldCharType="end"/>
-      </w:r>
+      <w:hyperlink r:id="rId9" w:history="1">
+        <w:r>
+          <w:rPr>
+            <w:rStyle w:val="Lienhypertexte"/>
+            <w:lang w:val="fr-FR"/>
+          </w:rPr>
+          <w:t>Hydrator</w:t>
+        </w:r>
+      </w:hyperlink>
       <w:r>
         <w:rPr>
           <w:lang w:val="fr-FR"/>
@@ -782,32 +765,15 @@
         </w:rPr>
         <w:t xml:space="preserve">En plus la jointure de deux sources de données, abordée dans la partie </w:t>
       </w:r>
-      <w:r>
-        <w:fldChar w:fldCharType="begin"/>
-      </w:r>
-      <w:r>
-        <w:rPr>
-          <w:lang w:val="fr-FR"/>
-        </w:rPr>
-        <w:instrText xml:space="preserve"> HYPERLINK \l "_Présentation_des_données" </w:instrText>
-      </w:r>
-      <w:r>
-        <w:fldChar w:fldCharType="separate"/>
-      </w:r>
-      <w:r>
-        <w:rPr>
-          <w:rStyle w:val="Lienhypertexte"/>
-          <w:lang w:val="fr-FR"/>
-        </w:rPr>
-        <w:t>Présentation des données</w:t>
-      </w:r>
-      <w:r>
-        <w:rPr>
-          <w:rStyle w:val="Lienhypertexte"/>
-          <w:lang w:val="fr-FR"/>
-        </w:rPr>
-        <w:fldChar w:fldCharType="end"/>
-      </w:r>
+      <w:hyperlink w:anchor="_Présentation_des_données" w:history="1">
+        <w:r>
+          <w:rPr>
+            <w:rStyle w:val="Lienhypertexte"/>
+            <w:lang w:val="fr-FR"/>
+          </w:rPr>
+          <w:t>Présentation des données</w:t>
+        </w:r>
+      </w:hyperlink>
       <w:r>
         <w:rPr>
           <w:lang w:val="fr-FR"/>
@@ -851,32 +817,15 @@
         </w:rPr>
         <w:t xml:space="preserve"> (voir </w:t>
       </w:r>
-      <w:r>
-        <w:fldChar w:fldCharType="begin"/>
-      </w:r>
-      <w:r>
-        <w:rPr>
-          <w:lang w:val="fr-FR"/>
-        </w:rPr>
-        <w:instrText xml:space="preserve"> HYPERLINK \l "_Annexe" </w:instrText>
-      </w:r>
-      <w:r>
-        <w:fldChar w:fldCharType="separate"/>
-      </w:r>
-      <w:r>
-        <w:rPr>
-          <w:rStyle w:val="Lienhypertexte"/>
-          <w:lang w:val="fr-FR"/>
-        </w:rPr>
-        <w:t>Annexe</w:t>
-      </w:r>
-      <w:r>
-        <w:rPr>
-          <w:rStyle w:val="Lienhypertexte"/>
-          <w:lang w:val="fr-FR"/>
-        </w:rPr>
-        <w:fldChar w:fldCharType="end"/>
-      </w:r>
+      <w:hyperlink w:anchor="_Annexe" w:history="1">
+        <w:r>
+          <w:rPr>
+            <w:rStyle w:val="Lienhypertexte"/>
+            <w:lang w:val="fr-FR"/>
+          </w:rPr>
+          <w:t>Annexe</w:t>
+        </w:r>
+      </w:hyperlink>
       <w:r>
         <w:rPr>
           <w:lang w:val="fr-FR"/>
@@ -941,32 +890,15 @@
         </w:rPr>
         <w:t xml:space="preserve"> des caractéristiques pouvant être déterminantes dans la classification. Pour cette partie, différents modules sont utilisés pour valoriser certains traitements de données et les résultats présentés dans la partie </w:t>
       </w:r>
-      <w:r>
-        <w:fldChar w:fldCharType="begin"/>
-      </w:r>
-      <w:r>
-        <w:rPr>
-          <w:lang w:val="fr-FR"/>
-        </w:rPr>
-        <w:instrText xml:space="preserve"> HYPERLINK \l "_Analyse_exploratoire_avec" </w:instrText>
-      </w:r>
-      <w:r>
-        <w:fldChar w:fldCharType="separate"/>
-      </w:r>
-      <w:r>
-        <w:rPr>
-          <w:rStyle w:val="Lienhypertexte"/>
-          <w:lang w:val="fr-FR"/>
-        </w:rPr>
-        <w:t>Analyse exploratoire avec MongoDB</w:t>
-      </w:r>
-      <w:r>
-        <w:rPr>
-          <w:rStyle w:val="Lienhypertexte"/>
-          <w:lang w:val="fr-FR"/>
-        </w:rPr>
-        <w:fldChar w:fldCharType="end"/>
-      </w:r>
+      <w:hyperlink w:anchor="_Analyse_exploratoire_avec" w:history="1">
+        <w:r>
+          <w:rPr>
+            <w:rStyle w:val="Lienhypertexte"/>
+            <w:lang w:val="fr-FR"/>
+          </w:rPr>
+          <w:t>Analyse exploratoire avec MongoDB</w:t>
+        </w:r>
+      </w:hyperlink>
       <w:r>
         <w:rPr>
           <w:lang w:val="fr-FR"/>
@@ -1078,7 +1010,7 @@
                     <pic:cNvPicPr/>
                   </pic:nvPicPr>
                   <pic:blipFill>
-                    <a:blip r:embed="rId9" cstate="print">
+                    <a:blip r:embed="rId10" cstate="print">
                       <a:extLst>
                         <a:ext uri="{28A0092B-C50C-407E-A947-70E740481C1C}">
                           <a14:useLocalDpi xmlns:a14="http://schemas.microsoft.com/office/drawing/2010/main" val="0"/>
@@ -1293,7 +1225,7 @@
                           </pic:cNvPicPr>
                         </pic:nvPicPr>
                         <pic:blipFill>
-                          <a:blip r:embed="rId10">
+                          <a:blip r:embed="rId11">
                             <a:extLst>
                               <a:ext uri="{28A0092B-C50C-407E-A947-70E740481C1C}">
                                 <a14:useLocalDpi xmlns:a14="http://schemas.microsoft.com/office/drawing/2010/main" val="0"/>
@@ -1322,7 +1254,7 @@
                           </pic:cNvPicPr>
                         </pic:nvPicPr>
                         <pic:blipFill>
-                          <a:blip r:embed="rId11">
+                          <a:blip r:embed="rId12">
                             <a:extLst>
                               <a:ext uri="{28A0092B-C50C-407E-A947-70E740481C1C}">
                                 <a14:useLocalDpi xmlns:a14="http://schemas.microsoft.com/office/drawing/2010/main" val="0"/>
@@ -1351,7 +1283,7 @@
                           </pic:cNvPicPr>
                         </pic:nvPicPr>
                         <pic:blipFill>
-                          <a:blip r:embed="rId12">
+                          <a:blip r:embed="rId13">
                             <a:extLst>
                               <a:ext uri="{28A0092B-C50C-407E-A947-70E740481C1C}">
                                 <a14:useLocalDpi xmlns:a14="http://schemas.microsoft.com/office/drawing/2010/main" val="0"/>
@@ -1380,7 +1312,7 @@
                           </pic:cNvPicPr>
                         </pic:nvPicPr>
                         <pic:blipFill>
-                          <a:blip r:embed="rId13">
+                          <a:blip r:embed="rId14">
                             <a:extLst>
                               <a:ext uri="{28A0092B-C50C-407E-A947-70E740481C1C}">
                                 <a14:useLocalDpi xmlns:a14="http://schemas.microsoft.com/office/drawing/2010/main" val="0"/>
@@ -1430,16 +1362,16 @@
                   <o:lock v:ext="edit" aspectratio="t"/>
                 </v:shapetype>
                 <v:shape id="Image 4" o:spid="_x0000_s1027" type="#_x0000_t75" style="position:absolute;width:27457;height:18300;visibility:visible;mso-wrap-style:square" o:gfxdata="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">
-                  <v:imagedata r:id="rId14" o:title=""/>
+                  <v:imagedata r:id="rId15" o:title=""/>
                 </v:shape>
                 <v:shape id="Image 2" o:spid="_x0000_s1028" type="#_x0000_t75" style="position:absolute;left:28537;width:27464;height:18300;visibility:visible;mso-wrap-style:square" o:gfxdata="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">
-                  <v:imagedata r:id="rId15" o:title=""/>
+                  <v:imagedata r:id="rId16" o:title=""/>
                 </v:shape>
                 <v:shape id="Image 3" o:spid="_x0000_s1029" type="#_x0000_t75" style="position:absolute;top:19443;width:27419;height:18282;visibility:visible;mso-wrap-style:square" o:gfxdata="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">
-                  <v:imagedata r:id="rId16" o:title=""/>
+                  <v:imagedata r:id="rId17" o:title=""/>
                 </v:shape>
                 <v:shape id="Image 5" o:spid="_x0000_s1030" type="#_x0000_t75" style="position:absolute;left:28537;top:19443;width:27451;height:18301;visibility:visible;mso-wrap-style:square" o:gfxdata="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">
-                  <v:imagedata r:id="rId17" o:title=""/>
+                  <v:imagedata r:id="rId18" o:title=""/>
                 </v:shape>
                 <w10:anchorlock/>
               </v:group>
@@ -2031,258 +1963,6 @@
                 <pic:pic xmlns:pic="http://schemas.openxmlformats.org/drawingml/2006/picture">
                   <pic:nvPicPr>
                     <pic:cNvPr id="8" name="Image 8"/>
-                    <pic:cNvPicPr/>
-                  </pic:nvPicPr>
-                  <pic:blipFill>
-                    <a:blip r:embed="rId18" cstate="print">
-                      <a:extLst>
-                        <a:ext uri="{28A0092B-C50C-407E-A947-70E740481C1C}">
-                          <a14:useLocalDpi xmlns:a14="http://schemas.microsoft.com/office/drawing/2010/main" val="0"/>
-                        </a:ext>
-                      </a:extLst>
-                    </a:blip>
-                    <a:stretch>
-                      <a:fillRect/>
-                    </a:stretch>
-                  </pic:blipFill>
-                  <pic:spPr>
-                    <a:xfrm>
-                      <a:off x="0" y="0"/>
-                      <a:ext cx="4114800" cy="2743200"/>
-                    </a:xfrm>
-                    <a:prstGeom prst="rect">
-                      <a:avLst/>
-                    </a:prstGeom>
-                  </pic:spPr>
-                </pic:pic>
-              </a:graphicData>
-            </a:graphic>
-          </wp:inline>
-        </w:drawing>
-      </w:r>
-    </w:p>
-    <w:p>
-      <w:pPr>
-        <w:pStyle w:val="Lgende"/>
-        <w:jc w:val="center"/>
-        <w:rPr>
-          <w:color w:val="000000" w:themeColor="text1"/>
-          <w:sz w:val="20"/>
-          <w:szCs w:val="20"/>
-          <w:lang w:val="fr-FR"/>
-        </w:rPr>
-      </w:pPr>
-      <w:r>
-        <w:rPr>
-          <w:smallCaps/>
-          <w:color w:val="000000" w:themeColor="text1"/>
-          <w:sz w:val="20"/>
-          <w:szCs w:val="20"/>
-          <w:lang w:val="fr-FR"/>
-        </w:rPr>
-        <w:t xml:space="preserve">Figure </w:t>
-      </w:r>
-      <w:r>
-        <w:rPr>
-          <w:smallCaps/>
-          <w:color w:val="000000" w:themeColor="text1"/>
-          <w:sz w:val="20"/>
-          <w:szCs w:val="20"/>
-        </w:rPr>
-        <w:fldChar w:fldCharType="begin"/>
-      </w:r>
-      <w:r>
-        <w:rPr>
-          <w:smallCaps/>
-          <w:color w:val="000000" w:themeColor="text1"/>
-          <w:sz w:val="20"/>
-          <w:szCs w:val="20"/>
-          <w:lang w:val="fr-FR"/>
-        </w:rPr>
-        <w:instrText xml:space="preserve"> SEQ Figure \* ARABIC </w:instrText>
-      </w:r>
-      <w:r>
-        <w:rPr>
-          <w:smallCaps/>
-          <w:color w:val="000000" w:themeColor="text1"/>
-          <w:sz w:val="20"/>
-          <w:szCs w:val="20"/>
-        </w:rPr>
-        <w:fldChar w:fldCharType="separate"/>
-      </w:r>
-      <w:r>
-        <w:rPr>
-          <w:smallCaps/>
-          <w:noProof/>
-          <w:color w:val="000000" w:themeColor="text1"/>
-          <w:sz w:val="20"/>
-          <w:szCs w:val="20"/>
-          <w:lang w:val="fr-FR"/>
-        </w:rPr>
-        <w:t>3</w:t>
-      </w:r>
-      <w:r>
-        <w:rPr>
-          <w:smallCaps/>
-          <w:color w:val="000000" w:themeColor="text1"/>
-          <w:sz w:val="20"/>
-          <w:szCs w:val="20"/>
-        </w:rPr>
-        <w:fldChar w:fldCharType="end"/>
-      </w:r>
-      <w:r>
-        <w:rPr>
-          <w:color w:val="000000" w:themeColor="text1"/>
-          <w:sz w:val="20"/>
-          <w:szCs w:val="20"/>
-          <w:lang w:val="fr-FR"/>
-        </w:rPr>
-        <w:t xml:space="preserve"> : Nombre de tweets par "sentiment" sur le réchauffement climatique</w:t>
-      </w:r>
-    </w:p>
-    <w:p>
-      <w:pPr>
-        <w:rPr>
-          <w:lang w:val="fr-FR"/>
-        </w:rPr>
-      </w:pPr>
-      <w:r>
-        <w:rPr>
-          <w:lang w:val="fr-FR"/>
-        </w:rPr>
-        <w:t xml:space="preserve">D’après la </w:t>
-      </w:r>
-      <w:r>
-        <w:rPr>
-          <w:smallCaps/>
-          <w:lang w:val="fr-FR"/>
-        </w:rPr>
-        <w:t xml:space="preserve">Figure </w:t>
-      </w:r>
-      <w:r>
-        <w:rPr>
-          <w:lang w:val="fr-FR"/>
-        </w:rPr>
-        <w:t xml:space="preserve">3, le nombre de tweets par mois a traversé des période d’engouement sur la question du réchauffement climatique en </w:t>
-      </w:r>
-      <w:r>
-        <w:rPr>
-          <w:lang w:val="fr-FR"/>
-        </w:rPr>
-        <w:t>fin</w:t>
-      </w:r>
-      <w:r>
-        <w:rPr>
-          <w:lang w:val="fr-FR"/>
-        </w:rPr>
-        <w:t xml:space="preserve"> </w:t>
-      </w:r>
-      <w:r>
-        <w:rPr>
-          <w:lang w:val="fr-FR"/>
-        </w:rPr>
-        <w:t>2016</w:t>
-      </w:r>
-      <w:r>
-        <w:rPr>
-          <w:lang w:val="fr-FR"/>
-        </w:rPr>
-        <w:t xml:space="preserve"> et début 2017, ainsi qu’en </w:t>
-      </w:r>
-      <w:r>
-        <w:rPr>
-          <w:lang w:val="fr-FR"/>
-        </w:rPr>
-        <w:t xml:space="preserve">hiver </w:t>
-      </w:r>
-      <w:r>
-        <w:rPr>
-          <w:lang w:val="fr-FR"/>
-        </w:rPr>
-        <w:t>201</w:t>
-      </w:r>
-      <w:r>
-        <w:rPr>
-          <w:lang w:val="fr-FR"/>
-        </w:rPr>
-        <w:t>8</w:t>
-      </w:r>
-      <w:r>
-        <w:rPr>
-          <w:lang w:val="fr-FR"/>
-        </w:rPr>
-        <w:t>.</w:t>
-      </w:r>
-      <w:r>
-        <w:rPr>
-          <w:lang w:val="fr-FR"/>
-        </w:rPr>
-        <w:t xml:space="preserve"> La hausse du nombre de tweets est proportionnelle selon l’opinion bien qu’elle soit légèrement moins marquée pour le « sentiment » </w:t>
-      </w:r>
-      <w:r>
-        <w:rPr>
-          <w:b/>
-          <w:bCs/>
-          <w:lang w:val="fr-FR"/>
-        </w:rPr>
-        <w:t>-</w:t>
-      </w:r>
-      <w:r>
-        <w:rPr>
-          <w:lang w:val="fr-FR"/>
-        </w:rPr>
-        <w:t>1</w:t>
-      </w:r>
-      <w:r>
-        <w:rPr>
-          <w:lang w:val="fr-FR"/>
-        </w:rPr>
-        <w:t xml:space="preserve">, </w:t>
-      </w:r>
-      <w:r>
-        <w:rPr>
-          <w:lang w:val="fr-FR"/>
-        </w:rPr>
-        <w:t>illustrant</w:t>
-      </w:r>
-      <w:r>
-        <w:rPr>
-          <w:lang w:val="fr-FR"/>
-        </w:rPr>
-        <w:t xml:space="preserve"> la non-croyance au réchauffement climatique.</w:t>
-      </w:r>
-    </w:p>
-    <w:p>
-      <w:pPr>
-        <w:pStyle w:val="Titre3"/>
-      </w:pPr>
-      <w:r>
-        <w:t>Évolution journalière des tweets (vision détaillée)</w:t>
-      </w:r>
-    </w:p>
-    <w:p>
-      <w:pPr>
-        <w:keepNext/>
-        <w:jc w:val="center"/>
-      </w:pPr>
-      <w:r>
-        <w:rPr>
-          <w:noProof/>
-          <w:lang w:val="fr-FR"/>
-        </w:rPr>
-        <w:drawing>
-          <wp:inline distT="0" distB="0" distL="0" distR="0" wp14:anchorId="020D14C3" wp14:editId="1C891AB9">
-            <wp:extent cx="4114800" cy="2743200"/>
-            <wp:effectExtent l="0" t="0" r="0" b="0"/>
-            <wp:docPr id="9" name="Image 9"/>
-            <wp:cNvGraphicFramePr>
-              <a:graphicFrameLocks xmlns:a="http://schemas.openxmlformats.org/drawingml/2006/main" noChangeAspect="1"/>
-            </wp:cNvGraphicFramePr>
-            <a:graphic xmlns:a="http://schemas.openxmlformats.org/drawingml/2006/main">
-              <a:graphicData uri="http://schemas.openxmlformats.org/drawingml/2006/picture">
-                <pic:pic xmlns:pic="http://schemas.openxmlformats.org/drawingml/2006/picture">
-                  <pic:nvPicPr>
-                    <pic:cNvPr id="9" name="Image 9"/>
                     <pic:cNvPicPr/>
                   </pic:nvPicPr>
                   <pic:blipFill>
@@ -2318,6 +1998,258 @@
         <w:pStyle w:val="Lgende"/>
         <w:jc w:val="center"/>
         <w:rPr>
+          <w:color w:val="000000" w:themeColor="text1"/>
+          <w:sz w:val="20"/>
+          <w:szCs w:val="20"/>
+          <w:lang w:val="fr-FR"/>
+        </w:rPr>
+      </w:pPr>
+      <w:r>
+        <w:rPr>
+          <w:smallCaps/>
+          <w:color w:val="000000" w:themeColor="text1"/>
+          <w:sz w:val="20"/>
+          <w:szCs w:val="20"/>
+          <w:lang w:val="fr-FR"/>
+        </w:rPr>
+        <w:t xml:space="preserve">Figure </w:t>
+      </w:r>
+      <w:r>
+        <w:rPr>
+          <w:smallCaps/>
+          <w:color w:val="000000" w:themeColor="text1"/>
+          <w:sz w:val="20"/>
+          <w:szCs w:val="20"/>
+        </w:rPr>
+        <w:fldChar w:fldCharType="begin"/>
+      </w:r>
+      <w:r>
+        <w:rPr>
+          <w:smallCaps/>
+          <w:color w:val="000000" w:themeColor="text1"/>
+          <w:sz w:val="20"/>
+          <w:szCs w:val="20"/>
+          <w:lang w:val="fr-FR"/>
+        </w:rPr>
+        <w:instrText xml:space="preserve"> SEQ Figure \* ARABIC </w:instrText>
+      </w:r>
+      <w:r>
+        <w:rPr>
+          <w:smallCaps/>
+          <w:color w:val="000000" w:themeColor="text1"/>
+          <w:sz w:val="20"/>
+          <w:szCs w:val="20"/>
+        </w:rPr>
+        <w:fldChar w:fldCharType="separate"/>
+      </w:r>
+      <w:r>
+        <w:rPr>
+          <w:smallCaps/>
+          <w:noProof/>
+          <w:color w:val="000000" w:themeColor="text1"/>
+          <w:sz w:val="20"/>
+          <w:szCs w:val="20"/>
+          <w:lang w:val="fr-FR"/>
+        </w:rPr>
+        <w:t>3</w:t>
+      </w:r>
+      <w:r>
+        <w:rPr>
+          <w:smallCaps/>
+          <w:color w:val="000000" w:themeColor="text1"/>
+          <w:sz w:val="20"/>
+          <w:szCs w:val="20"/>
+        </w:rPr>
+        <w:fldChar w:fldCharType="end"/>
+      </w:r>
+      <w:r>
+        <w:rPr>
+          <w:color w:val="000000" w:themeColor="text1"/>
+          <w:sz w:val="20"/>
+          <w:szCs w:val="20"/>
+          <w:lang w:val="fr-FR"/>
+        </w:rPr>
+        <w:t xml:space="preserve"> : Nombre de tweets par "sentiment" sur le réchauffement climatique</w:t>
+      </w:r>
+    </w:p>
+    <w:p>
+      <w:pPr>
+        <w:rPr>
+          <w:lang w:val="fr-FR"/>
+        </w:rPr>
+      </w:pPr>
+      <w:r>
+        <w:rPr>
+          <w:lang w:val="fr-FR"/>
+        </w:rPr>
+        <w:t xml:space="preserve">D’après la </w:t>
+      </w:r>
+      <w:r>
+        <w:rPr>
+          <w:smallCaps/>
+          <w:lang w:val="fr-FR"/>
+        </w:rPr>
+        <w:t xml:space="preserve">Figure </w:t>
+      </w:r>
+      <w:r>
+        <w:rPr>
+          <w:lang w:val="fr-FR"/>
+        </w:rPr>
+        <w:t xml:space="preserve">3, le nombre de tweets par mois a traversé des période d’engouement sur la question du réchauffement climatique en </w:t>
+      </w:r>
+      <w:r>
+        <w:rPr>
+          <w:lang w:val="fr-FR"/>
+        </w:rPr>
+        <w:t>fin</w:t>
+      </w:r>
+      <w:r>
+        <w:rPr>
+          <w:lang w:val="fr-FR"/>
+        </w:rPr>
+        <w:t xml:space="preserve"> </w:t>
+      </w:r>
+      <w:r>
+        <w:rPr>
+          <w:lang w:val="fr-FR"/>
+        </w:rPr>
+        <w:t>2016</w:t>
+      </w:r>
+      <w:r>
+        <w:rPr>
+          <w:lang w:val="fr-FR"/>
+        </w:rPr>
+        <w:t xml:space="preserve"> et début 2017, ainsi qu’en </w:t>
+      </w:r>
+      <w:r>
+        <w:rPr>
+          <w:lang w:val="fr-FR"/>
+        </w:rPr>
+        <w:t xml:space="preserve">hiver </w:t>
+      </w:r>
+      <w:r>
+        <w:rPr>
+          <w:lang w:val="fr-FR"/>
+        </w:rPr>
+        <w:t>201</w:t>
+      </w:r>
+      <w:r>
+        <w:rPr>
+          <w:lang w:val="fr-FR"/>
+        </w:rPr>
+        <w:t>8</w:t>
+      </w:r>
+      <w:r>
+        <w:rPr>
+          <w:lang w:val="fr-FR"/>
+        </w:rPr>
+        <w:t>.</w:t>
+      </w:r>
+      <w:r>
+        <w:rPr>
+          <w:lang w:val="fr-FR"/>
+        </w:rPr>
+        <w:t xml:space="preserve"> La hausse du nombre de tweets est proportionnelle selon l’opinion bien qu’elle soit légèrement moins marquée pour le « sentiment » </w:t>
+      </w:r>
+      <w:r>
+        <w:rPr>
+          <w:b/>
+          <w:bCs/>
+          <w:lang w:val="fr-FR"/>
+        </w:rPr>
+        <w:t>-</w:t>
+      </w:r>
+      <w:r>
+        <w:rPr>
+          <w:lang w:val="fr-FR"/>
+        </w:rPr>
+        <w:t>1</w:t>
+      </w:r>
+      <w:r>
+        <w:rPr>
+          <w:lang w:val="fr-FR"/>
+        </w:rPr>
+        <w:t xml:space="preserve">, </w:t>
+      </w:r>
+      <w:r>
+        <w:rPr>
+          <w:lang w:val="fr-FR"/>
+        </w:rPr>
+        <w:t>illustrant</w:t>
+      </w:r>
+      <w:r>
+        <w:rPr>
+          <w:lang w:val="fr-FR"/>
+        </w:rPr>
+        <w:t xml:space="preserve"> la non-croyance au réchauffement climatique.</w:t>
+      </w:r>
+    </w:p>
+    <w:p>
+      <w:pPr>
+        <w:pStyle w:val="Titre3"/>
+      </w:pPr>
+      <w:r>
+        <w:t>Évolution journalière des tweets (vision détaillée)</w:t>
+      </w:r>
+    </w:p>
+    <w:p>
+      <w:pPr>
+        <w:keepNext/>
+        <w:jc w:val="center"/>
+      </w:pPr>
+      <w:r>
+        <w:rPr>
+          <w:noProof/>
+          <w:lang w:val="fr-FR"/>
+        </w:rPr>
+        <w:drawing>
+          <wp:inline distT="0" distB="0" distL="0" distR="0" wp14:anchorId="020D14C3" wp14:editId="1C891AB9">
+            <wp:extent cx="4114800" cy="2743200"/>
+            <wp:effectExtent l="0" t="0" r="0" b="0"/>
+            <wp:docPr id="9" name="Image 9"/>
+            <wp:cNvGraphicFramePr>
+              <a:graphicFrameLocks xmlns:a="http://schemas.openxmlformats.org/drawingml/2006/main" noChangeAspect="1"/>
+            </wp:cNvGraphicFramePr>
+            <a:graphic xmlns:a="http://schemas.openxmlformats.org/drawingml/2006/main">
+              <a:graphicData uri="http://schemas.openxmlformats.org/drawingml/2006/picture">
+                <pic:pic xmlns:pic="http://schemas.openxmlformats.org/drawingml/2006/picture">
+                  <pic:nvPicPr>
+                    <pic:cNvPr id="9" name="Image 9"/>
+                    <pic:cNvPicPr/>
+                  </pic:nvPicPr>
+                  <pic:blipFill>
+                    <a:blip r:embed="rId20" cstate="print">
+                      <a:extLst>
+                        <a:ext uri="{28A0092B-C50C-407E-A947-70E740481C1C}">
+                          <a14:useLocalDpi xmlns:a14="http://schemas.microsoft.com/office/drawing/2010/main" val="0"/>
+                        </a:ext>
+                      </a:extLst>
+                    </a:blip>
+                    <a:stretch>
+                      <a:fillRect/>
+                    </a:stretch>
+                  </pic:blipFill>
+                  <pic:spPr>
+                    <a:xfrm>
+                      <a:off x="0" y="0"/>
+                      <a:ext cx="4114800" cy="2743200"/>
+                    </a:xfrm>
+                    <a:prstGeom prst="rect">
+                      <a:avLst/>
+                    </a:prstGeom>
+                  </pic:spPr>
+                </pic:pic>
+              </a:graphicData>
+            </a:graphic>
+          </wp:inline>
+        </w:drawing>
+      </w:r>
+    </w:p>
+    <w:p>
+      <w:pPr>
+        <w:pStyle w:val="Lgende"/>
+        <w:jc w:val="center"/>
+        <w:rPr>
           <w:color w:val="auto"/>
           <w:sz w:val="20"/>
           <w:szCs w:val="20"/>
@@ -2553,7 +2485,7 @@
           <w:rFonts w:ascii="Consolas" w:hAnsi="Consolas"/>
           <w:lang w:val="fr-FR"/>
         </w:rPr>
-        <w:t>pymongo</w:t>
+        <w:t>pyspark</w:t>
       </w:r>
       <w:proofErr w:type="spellEnd"/>
     </w:p>
@@ -2992,11 +2924,9 @@
     </w:p>
     <w:p>
       <w:pPr>
+        <w:keepNext/>
         <w:ind w:firstLine="142"/>
         <w:jc w:val="center"/>
-        <w:rPr>
-          <w:lang w:val="fr-FR"/>
-        </w:rPr>
       </w:pPr>
       <w:r>
         <w:rPr>
@@ -3020,7 +2950,7 @@
                     <pic:cNvPicPr/>
                   </pic:nvPicPr>
                   <pic:blipFill>
-                    <a:blip r:embed="rId20" cstate="print">
+                    <a:blip r:embed="rId21" cstate="print">
                       <a:extLst>
                         <a:ext uri="{28A0092B-C50C-407E-A947-70E740481C1C}">
                           <a14:useLocalDpi xmlns:a14="http://schemas.microsoft.com/office/drawing/2010/main" val="0"/>
@@ -3049,6 +2979,98 @@
     </w:p>
     <w:p>
       <w:pPr>
+        <w:pStyle w:val="Lgende"/>
+        <w:jc w:val="center"/>
+        <w:rPr>
+          <w:color w:val="000000" w:themeColor="text1"/>
+          <w:sz w:val="20"/>
+          <w:szCs w:val="20"/>
+          <w:lang w:val="fr-FR"/>
+        </w:rPr>
+      </w:pPr>
+      <w:r>
+        <w:rPr>
+          <w:smallCaps/>
+          <w:color w:val="000000" w:themeColor="text1"/>
+          <w:sz w:val="20"/>
+          <w:szCs w:val="20"/>
+          <w:lang w:val="fr-FR"/>
+        </w:rPr>
+        <w:t>Figure</w:t>
+      </w:r>
+      <w:r>
+        <w:rPr>
+          <w:color w:val="000000" w:themeColor="text1"/>
+          <w:sz w:val="20"/>
+          <w:szCs w:val="20"/>
+          <w:lang w:val="fr-FR"/>
+        </w:rPr>
+        <w:t xml:space="preserve"> </w:t>
+      </w:r>
+      <w:r>
+        <w:rPr>
+          <w:color w:val="000000" w:themeColor="text1"/>
+          <w:sz w:val="20"/>
+          <w:szCs w:val="20"/>
+        </w:rPr>
+        <w:fldChar w:fldCharType="begin"/>
+      </w:r>
+      <w:r>
+        <w:rPr>
+          <w:color w:val="000000" w:themeColor="text1"/>
+          <w:sz w:val="20"/>
+          <w:szCs w:val="20"/>
+          <w:lang w:val="fr-FR"/>
+        </w:rPr>
+        <w:instrText xml:space="preserve"> SEQ Figure \* ARABIC </w:instrText>
+      </w:r>
+      <w:r>
+        <w:rPr>
+          <w:color w:val="000000" w:themeColor="text1"/>
+          <w:sz w:val="20"/>
+          <w:szCs w:val="20"/>
+        </w:rPr>
+        <w:fldChar w:fldCharType="separate"/>
+      </w:r>
+      <w:r>
+        <w:rPr>
+          <w:noProof/>
+          <w:color w:val="000000" w:themeColor="text1"/>
+          <w:sz w:val="20"/>
+          <w:szCs w:val="20"/>
+          <w:lang w:val="fr-FR"/>
+        </w:rPr>
+        <w:t>5</w:t>
+      </w:r>
+      <w:r>
+        <w:rPr>
+          <w:color w:val="000000" w:themeColor="text1"/>
+          <w:sz w:val="20"/>
+          <w:szCs w:val="20"/>
+        </w:rPr>
+        <w:fldChar w:fldCharType="end"/>
+      </w:r>
+      <w:r>
+        <w:rPr>
+          <w:color w:val="000000" w:themeColor="text1"/>
+          <w:sz w:val="20"/>
+          <w:szCs w:val="20"/>
+          <w:lang w:val="fr-FR"/>
+        </w:rPr>
+        <w:t xml:space="preserve"> : Classements des 10 mots les plus utilisés par </w:t>
+      </w:r>
+      <w:r>
+        <w:rPr>
+          <w:color w:val="000000" w:themeColor="text1"/>
+          <w:sz w:val="20"/>
+          <w:szCs w:val="20"/>
+          <w:lang w:val="fr-FR"/>
+        </w:rPr>
+        <w:t>« sentiment » sur le réchauffement climatique</w:t>
+      </w:r>
+    </w:p>
+    <w:p>
+      <w:pPr>
         <w:rPr>
           <w:lang w:val="fr-FR"/>
         </w:rPr>
@@ -3237,13 +3259,12 @@
         </w:rPr>
         <w:t>…</w:t>
       </w:r>
-    </w:p>
-    <w:p>
-      <w:pPr>
-        <w:rPr>
-          <w:lang w:val="fr-FR"/>
-        </w:rPr>
-      </w:pPr>
+      <w:r>
+        <w:rPr>
+          <w:lang w:val="fr-FR"/>
+        </w:rPr>
+        <w:t xml:space="preserve"> </w:t>
+      </w:r>
       <w:r>
         <w:rPr>
           <w:lang w:val="fr-FR"/>
@@ -3355,7 +3376,6 @@
     </w:p>
     <w:p>
       <w:pPr>
-        <w:spacing w:before="0"/>
         <w:rPr>
           <w:lang w:val="fr-FR"/>
         </w:rPr>
@@ -3557,7 +3577,7 @@
         </w:rPr>
         <w:t xml:space="preserve"> est disponible à l’adresse suivante : </w:t>
       </w:r>
-      <w:hyperlink r:id="rId21" w:history="1">
+      <w:hyperlink r:id="rId22" w:history="1">
         <w:r>
           <w:rPr>
             <w:rStyle w:val="Lienhypertexte"/>
@@ -3595,7 +3615,7 @@
                     <pic:cNvPicPr/>
                   </pic:nvPicPr>
                   <pic:blipFill>
-                    <a:blip r:embed="rId22"/>
+                    <a:blip r:embed="rId23"/>
                     <a:stretch>
                       <a:fillRect/>
                     </a:stretch>
@@ -4285,32 +4305,15 @@
         </w:rPr>
         <w:t xml:space="preserve"> </w:t>
       </w:r>
-      <w:r>
-        <w:fldChar w:fldCharType="begin"/>
-      </w:r>
-      <w:r>
-        <w:rPr>
-          <w:lang w:val="fr-FR"/>
-        </w:rPr>
-        <w:instrText xml:space="preserve"> HYPERLINK "https://fr.wikipedia.org/wiki/Accord_de_Paris_sur_le_climat" </w:instrText>
-      </w:r>
-      <w:r>
-        <w:fldChar w:fldCharType="separate"/>
-      </w:r>
-      <w:r>
-        <w:rPr>
-          <w:rStyle w:val="Lienhypertexte"/>
-          <w:lang w:val="fr-FR"/>
-        </w:rPr>
-        <w:t>https://fr.wikipedia.org/wiki/Accord_de_Paris_sur_le_climat</w:t>
-      </w:r>
-      <w:r>
-        <w:rPr>
-          <w:rStyle w:val="Lienhypertexte"/>
-          <w:lang w:val="fr-FR"/>
-        </w:rPr>
-        <w:fldChar w:fldCharType="end"/>
-      </w:r>
+      <w:hyperlink r:id="rId1" w:history="1">
+        <w:r>
+          <w:rPr>
+            <w:rStyle w:val="Lienhypertexte"/>
+            <w:lang w:val="fr-FR"/>
+          </w:rPr>
+          <w:t>https://fr.wikipedia.org/wiki/Accord_de_Paris_sur_le_climat</w:t>
+        </w:r>
+      </w:hyperlink>
     </w:p>
   </w:footnote>
   <w:footnote w:id="3">
@@ -4334,38 +4337,15 @@
         </w:rPr>
         <w:t xml:space="preserve"> </w:t>
       </w:r>
-      <w:r>
-        <w:fldChar w:fldCharType="begin"/>
-      </w:r>
-      <w:r>
-        <w:rPr>
-          <w:lang w:val="fr-FR"/>
-        </w:rPr>
-        <w:instrText xml:space="preserve"> HYPERLINK "https://fr.wikipedia.org/wiki/</w:instrText>
-      </w:r>
-      <w:r>
-        <w:rPr>
-          <w:lang w:val="fr-FR"/>
-        </w:rPr>
-        <w:instrText xml:space="preserve">Conf%C3%A9rence_de_Marrakech_de_2016_sur_les_changements_climatiques" </w:instrText>
-      </w:r>
-      <w:r>
-        <w:fldChar w:fldCharType="separate"/>
-      </w:r>
-      <w:r>
-        <w:rPr>
-          <w:rStyle w:val="Lienhypertexte"/>
-          <w:lang w:val="fr-FR"/>
-        </w:rPr>
-        <w:t>https://fr.wikipedia.org/wiki/Conf%C3%A9rence_de_Marrakech_de_2016_sur_les_changements_climatiques</w:t>
-      </w:r>
-      <w:r>
-        <w:rPr>
-          <w:rStyle w:val="Lienhypertexte"/>
-          <w:lang w:val="fr-FR"/>
-        </w:rPr>
-        <w:fldChar w:fldCharType="end"/>
-      </w:r>
+      <w:hyperlink r:id="rId2" w:history="1">
+        <w:r>
+          <w:rPr>
+            <w:rStyle w:val="Lienhypertexte"/>
+            <w:lang w:val="fr-FR"/>
+          </w:rPr>
+          <w:t>https://fr.wikipedia.org/wiki/Conf%C3%A9rence_de_Marrakech_de_2016_sur_les_changements_climatiques</w:t>
+        </w:r>
+      </w:hyperlink>
     </w:p>
     <w:p>
       <w:pPr>

</xml_diff>